<commit_message>
validator transfer dan DUPL
</commit_message>
<xml_diff>
--- a/[SKPL] IF-41-03- APLIKASI KOPERASI SIMPAN PINJAM (KSP) - REVISI.docx
+++ b/[SKPL] IF-41-03- APLIKASI KOPERASI SIMPAN PINJAM (KSP) - REVISI.docx
@@ -1,6 +1,6 @@
 
 <file path=word/document.xml><?xml version="1.0" encoding="utf-8"?>
-<w:document xmlns:wpc="http://schemas.microsoft.com/office/word/2010/wordprocessingCanvas" xmlns:cx="http://schemas.microsoft.com/office/drawing/2014/chartex" xmlns:cx1="http://schemas.microsoft.com/office/drawing/2015/9/8/chartex" xmlns:cx2="http://schemas.microsoft.com/office/drawing/2015/10/21/chartex" xmlns:cx3="http://schemas.microsoft.com/office/drawing/2016/5/9/chartex" xmlns:cx4="http://schemas.microsoft.com/office/drawing/2016/5/10/chartex" xmlns:cx5="http://schemas.microsoft.com/office/drawing/2016/5/11/chartex" xmlns:cx6="http://schemas.microsoft.com/office/drawing/2016/5/12/chartex" xmlns:cx7="http://schemas.microsoft.com/office/drawing/2016/5/13/chartex" xmlns:cx8="http://schemas.microsoft.com/office/drawing/2016/5/14/chartex" xmlns:mc="http://schemas.openxmlformats.org/markup-compatibility/2006" xmlns:aink="http://schemas.microsoft.com/office/drawing/2016/ink" xmlns:am3d="http://schemas.microsoft.com/office/drawing/2017/model3d" xmlns:o="urn:schemas-microsoft-com:office:office" xmlns:r="http://schemas.openxmlformats.org/officeDocument/2006/relationships" xmlns:m="http://schemas.openxmlformats.org/officeDocument/2006/math" xmlns:v="urn:schemas-microsoft-com:vml" xmlns:wp14="http://schemas.microsoft.com/office/word/2010/wordprocessingDrawing" xmlns:wp="http://schemas.openxmlformats.org/drawingml/2006/wordprocessingDrawing" xmlns:w10="urn:schemas-microsoft-com:office:word" xmlns:w="http://schemas.openxmlformats.org/wordprocessingml/2006/main" xmlns:w14="http://schemas.microsoft.com/office/word/2010/wordml" xmlns:w15="http://schemas.microsoft.com/office/word/2012/wordml" xmlns:w16cid="http://schemas.microsoft.com/office/word/2016/wordml/cid" xmlns:w16se="http://schemas.microsoft.com/office/word/2015/wordml/symex" xmlns:wpg="http://schemas.microsoft.com/office/word/2010/wordprocessingGroup" xmlns:wpi="http://schemas.microsoft.com/office/word/2010/wordprocessingInk" xmlns:wne="http://schemas.microsoft.com/office/word/2006/wordml" xmlns:wps="http://schemas.microsoft.com/office/word/2010/wordprocessingShape" mc:Ignorable="w14 w15 w16se w16cid wp14">
+<w:document xmlns:wpc="http://schemas.microsoft.com/office/word/2010/wordprocessingCanvas" xmlns:cx="http://schemas.microsoft.com/office/drawing/2014/chartex" xmlns:cx1="http://schemas.microsoft.com/office/drawing/2015/9/8/chartex" xmlns:cx2="http://schemas.microsoft.com/office/drawing/2015/10/21/chartex" xmlns:cx3="http://schemas.microsoft.com/office/drawing/2016/5/9/chartex" xmlns:cx4="http://schemas.microsoft.com/office/drawing/2016/5/10/chartex" xmlns:cx5="http://schemas.microsoft.com/office/drawing/2016/5/11/chartex" xmlns:cx6="http://schemas.microsoft.com/office/drawing/2016/5/12/chartex" xmlns:cx7="http://schemas.microsoft.com/office/drawing/2016/5/13/chartex" xmlns:cx8="http://schemas.microsoft.com/office/drawing/2016/5/14/chartex" xmlns:mc="http://schemas.openxmlformats.org/markup-compatibility/2006" xmlns:aink="http://schemas.microsoft.com/office/drawing/2016/ink" xmlns:am3d="http://schemas.microsoft.com/office/drawing/2017/model3d" xmlns:o="urn:schemas-microsoft-com:office:office" xmlns:r="http://schemas.openxmlformats.org/officeDocument/2006/relationships" xmlns:m="http://schemas.openxmlformats.org/officeDocument/2006/math" xmlns:v="urn:schemas-microsoft-com:vml" xmlns:wp14="http://schemas.microsoft.com/office/word/2010/wordprocessingDrawing" xmlns:wp="http://schemas.openxmlformats.org/drawingml/2006/wordprocessingDrawing" xmlns:w10="urn:schemas-microsoft-com:office:word" xmlns:w="http://schemas.openxmlformats.org/wordprocessingml/2006/main" xmlns:w14="http://schemas.microsoft.com/office/word/2010/wordml" xmlns:w15="http://schemas.microsoft.com/office/word/2012/wordml" xmlns:w16cex="http://schemas.microsoft.com/office/word/2018/wordml/cex" xmlns:w16cid="http://schemas.microsoft.com/office/word/2016/wordml/cid" xmlns:w16="http://schemas.microsoft.com/office/word/2018/wordml" xmlns:w16se="http://schemas.microsoft.com/office/word/2015/wordml/symex" xmlns:wpg="http://schemas.microsoft.com/office/word/2010/wordprocessingGroup" xmlns:wpi="http://schemas.microsoft.com/office/word/2010/wordprocessingInk" xmlns:wne="http://schemas.microsoft.com/office/word/2006/wordml" xmlns:wps="http://schemas.microsoft.com/office/word/2010/wordprocessingShape" mc:Ignorable="w14 w15 w16se w16cid w16 w16cex wp14">
   <w:body>
     <w:p>
       <w:pPr>
@@ -32,6 +32,8 @@
           <w:lang w:val="id-ID"/>
         </w:rPr>
       </w:pPr>
+      <w:bookmarkStart w:id="0" w:name="_GoBack"/>
+      <w:bookmarkEnd w:id="0"/>
       <w:r>
         <w:rPr>
           <w:rFonts w:ascii="Times New Roman" w:hAnsi="Times New Roman"/>
@@ -42,7 +44,7 @@
         <mc:AlternateContent>
           <mc:Choice Requires="wps">
             <w:drawing>
-              <wp:inline distT="0" distB="0" distL="0" distR="0" wp14:anchorId="756195DE" wp14:editId="3BBF6148">
+              <wp:inline distT="0" distB="0" distL="0" distR="0" wp14:anchorId="756195DE" wp14:editId="1D399954">
                 <wp:extent cx="1000125" cy="1404620"/>
                 <wp:effectExtent l="0" t="0" r="28575" b="13970"/>
                 <wp:docPr id="217" name="Text Box 2"/>
@@ -1076,7 +1078,7 @@
         </w:rPr>
         <w:sectPr>
           <w:footerReference w:type="default" r:id="rId9"/>
-          <w:pgSz w:w="12240" w:h="15840" w:code="1"/>
+          <w:pgSz w:w="11906" w:h="16838" w:code="9"/>
           <w:pgMar w:top="1440" w:right="1440" w:bottom="1440" w:left="1440" w:header="720" w:footer="720" w:gutter="0"/>
           <w:pgNumType w:fmt="lowerRoman" w:start="1"/>
           <w:cols w:space="720"/>
@@ -1099,19 +1101,19 @@
           <w:lang w:val="id-ID"/>
         </w:rPr>
       </w:pPr>
-      <w:bookmarkStart w:id="0" w:name="_Toc344877432"/>
-      <w:bookmarkStart w:id="1" w:name="_Toc344879822"/>
-      <w:bookmarkStart w:id="2" w:name="_Toc346508722"/>
-      <w:bookmarkStart w:id="3" w:name="_Toc346508952"/>
-      <w:bookmarkStart w:id="4" w:name="_Toc346509227"/>
-      <w:bookmarkStart w:id="5" w:name="_Toc473551683"/>
-      <w:bookmarkStart w:id="6" w:name="_Toc473622253"/>
-      <w:bookmarkStart w:id="7" w:name="_Toc25093960"/>
-      <w:bookmarkEnd w:id="0"/>
+      <w:bookmarkStart w:id="1" w:name="_Toc344877432"/>
+      <w:bookmarkStart w:id="2" w:name="_Toc344879822"/>
+      <w:bookmarkStart w:id="3" w:name="_Toc346508722"/>
+      <w:bookmarkStart w:id="4" w:name="_Toc346508952"/>
+      <w:bookmarkStart w:id="5" w:name="_Toc346509227"/>
+      <w:bookmarkStart w:id="6" w:name="_Toc473551683"/>
+      <w:bookmarkStart w:id="7" w:name="_Toc473622253"/>
+      <w:bookmarkStart w:id="8" w:name="_Toc25093960"/>
       <w:bookmarkEnd w:id="1"/>
       <w:bookmarkEnd w:id="2"/>
       <w:bookmarkEnd w:id="3"/>
       <w:bookmarkEnd w:id="4"/>
+      <w:bookmarkEnd w:id="5"/>
       <w:r>
         <w:rPr>
           <w:rFonts w:ascii="Times New Roman" w:hAnsi="Times New Roman"/>
@@ -1121,9 +1123,9 @@
         <w:lastRenderedPageBreak/>
         <w:t>Daftar Perubahan</w:t>
       </w:r>
-      <w:bookmarkEnd w:id="5"/>
       <w:bookmarkEnd w:id="6"/>
       <w:bookmarkEnd w:id="7"/>
+      <w:bookmarkEnd w:id="8"/>
     </w:p>
     <w:tbl>
       <w:tblPr>
@@ -2794,9 +2796,9 @@
           <w:lang w:val="id-ID"/>
         </w:rPr>
       </w:pPr>
-      <w:bookmarkStart w:id="8" w:name="_Toc473551684"/>
-      <w:bookmarkStart w:id="9" w:name="_Toc473622254"/>
-      <w:bookmarkStart w:id="10" w:name="_Toc25093961"/>
+      <w:bookmarkStart w:id="9" w:name="_Toc473551684"/>
+      <w:bookmarkStart w:id="10" w:name="_Toc473622254"/>
+      <w:bookmarkStart w:id="11" w:name="_Toc25093961"/>
       <w:r>
         <w:rPr>
           <w:rFonts w:ascii="Times New Roman" w:hAnsi="Times New Roman"/>
@@ -2806,9 +2808,9 @@
         <w:lastRenderedPageBreak/>
         <w:t>Daftar Halaman Perubahan</w:t>
       </w:r>
-      <w:bookmarkEnd w:id="8"/>
       <w:bookmarkEnd w:id="9"/>
       <w:bookmarkEnd w:id="10"/>
+      <w:bookmarkEnd w:id="11"/>
     </w:p>
     <w:tbl>
       <w:tblPr>
@@ -3458,9 +3460,9 @@
           <w:lang w:val="id-ID"/>
         </w:rPr>
       </w:pPr>
-      <w:bookmarkStart w:id="11" w:name="_Toc473551685"/>
-      <w:bookmarkStart w:id="12" w:name="_Toc473622255"/>
-      <w:bookmarkStart w:id="13" w:name="_Toc25093962"/>
+      <w:bookmarkStart w:id="12" w:name="_Toc473551685"/>
+      <w:bookmarkStart w:id="13" w:name="_Toc473622255"/>
+      <w:bookmarkStart w:id="14" w:name="_Toc25093962"/>
       <w:r>
         <w:rPr>
           <w:rFonts w:ascii="Times New Roman" w:hAnsi="Times New Roman"/>
@@ -3469,9 +3471,9 @@
         </w:rPr>
         <w:t>Daftar Isi</w:t>
       </w:r>
-      <w:bookmarkEnd w:id="11"/>
       <w:bookmarkEnd w:id="12"/>
       <w:bookmarkEnd w:id="13"/>
+      <w:bookmarkEnd w:id="14"/>
     </w:p>
     <w:p>
       <w:pPr>
@@ -5873,9 +5875,9 @@
           <w:lang w:val="id-ID"/>
         </w:rPr>
       </w:pPr>
-      <w:bookmarkStart w:id="14" w:name="_Toc473551686"/>
-      <w:bookmarkStart w:id="15" w:name="_Toc473622256"/>
-      <w:bookmarkStart w:id="16" w:name="_Toc25093963"/>
+      <w:bookmarkStart w:id="15" w:name="_Toc473551686"/>
+      <w:bookmarkStart w:id="16" w:name="_Toc473622256"/>
+      <w:bookmarkStart w:id="17" w:name="_Toc25093963"/>
       <w:r>
         <w:rPr>
           <w:rFonts w:ascii="Times New Roman" w:hAnsi="Times New Roman"/>
@@ -5885,9 +5887,9 @@
         <w:lastRenderedPageBreak/>
         <w:t>Pendahuluan</w:t>
       </w:r>
-      <w:bookmarkEnd w:id="14"/>
       <w:bookmarkEnd w:id="15"/>
       <w:bookmarkEnd w:id="16"/>
+      <w:bookmarkEnd w:id="17"/>
     </w:p>
     <w:p>
       <w:pPr>
@@ -5898,9 +5900,9 @@
           <w:lang w:val="id-ID"/>
         </w:rPr>
       </w:pPr>
-      <w:bookmarkStart w:id="17" w:name="_Toc473551687"/>
-      <w:bookmarkStart w:id="18" w:name="_Toc473622257"/>
-      <w:bookmarkStart w:id="19" w:name="_Toc25093964"/>
+      <w:bookmarkStart w:id="18" w:name="_Toc473551687"/>
+      <w:bookmarkStart w:id="19" w:name="_Toc473622257"/>
+      <w:bookmarkStart w:id="20" w:name="_Toc25093964"/>
       <w:r>
         <w:rPr>
           <w:rFonts w:ascii="Times New Roman" w:hAnsi="Times New Roman"/>
@@ -5917,9 +5919,9 @@
         </w:rPr>
         <w:t xml:space="preserve"> Penulisan Dokumen</w:t>
       </w:r>
-      <w:bookmarkEnd w:id="17"/>
       <w:bookmarkEnd w:id="18"/>
       <w:bookmarkEnd w:id="19"/>
+      <w:bookmarkEnd w:id="20"/>
     </w:p>
     <w:p>
       <w:pPr>
@@ -5969,7 +5971,7 @@
           <w:lang w:val="id-ID"/>
         </w:rPr>
       </w:pPr>
-      <w:bookmarkStart w:id="20" w:name="_Toc25093965"/>
+      <w:bookmarkStart w:id="21" w:name="_Toc25093965"/>
       <w:r>
         <w:rPr>
           <w:rFonts w:ascii="Times New Roman" w:hAnsi="Times New Roman"/>
@@ -5978,7 +5980,7 @@
         </w:rPr>
         <w:t>Ruang Lingkup / Cakupan Dokumen</w:t>
       </w:r>
-      <w:bookmarkEnd w:id="20"/>
+      <w:bookmarkEnd w:id="21"/>
       <w:r>
         <w:rPr>
           <w:rFonts w:ascii="Times New Roman" w:hAnsi="Times New Roman"/>
@@ -6294,7 +6296,7 @@
           <w:lang w:val="id-ID"/>
         </w:rPr>
       </w:pPr>
-      <w:bookmarkStart w:id="21" w:name="_Toc25093966"/>
+      <w:bookmarkStart w:id="22" w:name="_Toc25093966"/>
       <w:r>
         <w:rPr>
           <w:rFonts w:ascii="Times New Roman" w:hAnsi="Times New Roman"/>
@@ -6303,7 +6305,7 @@
         </w:rPr>
         <w:t>Definisi, Singkatan, dan Akronim</w:t>
       </w:r>
-      <w:bookmarkEnd w:id="21"/>
+      <w:bookmarkEnd w:id="22"/>
     </w:p>
     <w:p>
       <w:pPr>
@@ -6538,9 +6540,9 @@
           <w:lang w:val="id-ID"/>
         </w:rPr>
       </w:pPr>
-      <w:bookmarkStart w:id="22" w:name="_Toc473551690"/>
-      <w:bookmarkStart w:id="23" w:name="_Toc473622260"/>
-      <w:bookmarkStart w:id="24" w:name="_Toc25093967"/>
+      <w:bookmarkStart w:id="23" w:name="_Toc473551690"/>
+      <w:bookmarkStart w:id="24" w:name="_Toc473622260"/>
+      <w:bookmarkStart w:id="25" w:name="_Toc25093967"/>
       <w:r>
         <w:rPr>
           <w:rFonts w:ascii="Times New Roman" w:hAnsi="Times New Roman"/>
@@ -6565,9 +6567,9 @@
         </w:rPr>
         <w:t>nsi</w:t>
       </w:r>
-      <w:bookmarkEnd w:id="22"/>
       <w:bookmarkEnd w:id="23"/>
       <w:bookmarkEnd w:id="24"/>
+      <w:bookmarkEnd w:id="25"/>
     </w:p>
     <w:p>
       <w:pPr>
@@ -6632,7 +6634,7 @@
           <w:lang w:val="id-ID"/>
         </w:rPr>
       </w:pPr>
-      <w:bookmarkStart w:id="25" w:name="_Toc25093968"/>
+      <w:bookmarkStart w:id="26" w:name="_Toc25093968"/>
       <w:r>
         <w:rPr>
           <w:rFonts w:ascii="Times New Roman" w:hAnsi="Times New Roman"/>
@@ -6642,7 +6644,7 @@
         <w:lastRenderedPageBreak/>
         <w:t>Deskripsi Rinci Perangkat Lunak</w:t>
       </w:r>
-      <w:bookmarkEnd w:id="25"/>
+      <w:bookmarkEnd w:id="26"/>
     </w:p>
     <w:p>
       <w:pPr>
@@ -6653,7 +6655,7 @@
           <w:lang w:val="id-ID"/>
         </w:rPr>
       </w:pPr>
-      <w:bookmarkStart w:id="26" w:name="_Toc25093969"/>
+      <w:bookmarkStart w:id="27" w:name="_Toc25093969"/>
       <w:r>
         <w:rPr>
           <w:rFonts w:ascii="Times New Roman" w:hAnsi="Times New Roman"/>
@@ -6670,7 +6672,7 @@
         </w:rPr>
         <w:t>k</w:t>
       </w:r>
-      <w:bookmarkEnd w:id="26"/>
+      <w:bookmarkEnd w:id="27"/>
     </w:p>
     <w:p>
       <w:pPr>
@@ -6759,7 +6761,7 @@
           <w:lang w:val="id-ID"/>
         </w:rPr>
       </w:pPr>
-      <w:bookmarkStart w:id="27" w:name="_Toc25093970"/>
+      <w:bookmarkStart w:id="28" w:name="_Toc25093970"/>
       <w:r>
         <w:rPr>
           <w:rFonts w:ascii="Times New Roman" w:hAnsi="Times New Roman"/>
@@ -6768,7 +6770,7 @@
         </w:rPr>
         <w:t>Perspektif dan Fungsi Perangkat Lunak</w:t>
       </w:r>
-      <w:bookmarkEnd w:id="27"/>
+      <w:bookmarkEnd w:id="28"/>
     </w:p>
     <w:p>
       <w:pPr>
@@ -7117,8 +7119,8 @@
           <w:lang w:val="id-ID"/>
         </w:rPr>
       </w:pPr>
-      <w:bookmarkStart w:id="28" w:name="_Toc473622264"/>
-      <w:bookmarkStart w:id="29" w:name="_Toc25093971"/>
+      <w:bookmarkStart w:id="29" w:name="_Toc473622264"/>
+      <w:bookmarkStart w:id="30" w:name="_Toc25093971"/>
       <w:r>
         <w:rPr>
           <w:rFonts w:ascii="Times New Roman" w:hAnsi="Times New Roman"/>
@@ -7136,8 +7138,8 @@
         </w:rPr>
         <w:t xml:space="preserve"> dan Karakteristik Pengguna</w:t>
       </w:r>
-      <w:bookmarkEnd w:id="28"/>
       <w:bookmarkEnd w:id="29"/>
+      <w:bookmarkEnd w:id="30"/>
     </w:p>
     <w:p>
       <w:pPr>
@@ -7315,8 +7317,8 @@
           <w:lang w:val="id-ID"/>
         </w:rPr>
       </w:pPr>
-      <w:bookmarkStart w:id="30" w:name="_Toc473622265"/>
-      <w:bookmarkStart w:id="31" w:name="_Toc25093972"/>
+      <w:bookmarkStart w:id="31" w:name="_Toc473622265"/>
+      <w:bookmarkStart w:id="32" w:name="_Toc25093972"/>
       <w:r>
         <w:rPr>
           <w:rFonts w:ascii="Times New Roman" w:hAnsi="Times New Roman"/>
@@ -7325,8 +7327,8 @@
         </w:rPr>
         <w:t>Lingkungan Operasi</w:t>
       </w:r>
-      <w:bookmarkEnd w:id="30"/>
       <w:bookmarkEnd w:id="31"/>
+      <w:bookmarkEnd w:id="32"/>
     </w:p>
     <w:p>
       <w:pPr>
@@ -7391,9 +7393,9 @@
                 <w:lang w:val="id-ID"/>
               </w:rPr>
             </w:pPr>
-            <w:bookmarkStart w:id="32" w:name="_Toc439994678"/>
-            <w:bookmarkStart w:id="33" w:name="_Toc473551696"/>
-            <w:bookmarkStart w:id="34" w:name="_Toc473622266"/>
+            <w:bookmarkStart w:id="33" w:name="_Toc439994678"/>
+            <w:bookmarkStart w:id="34" w:name="_Toc473551696"/>
+            <w:bookmarkStart w:id="35" w:name="_Toc473622266"/>
           </w:p>
         </w:tc>
         <w:tc>
@@ -7735,8 +7737,6 @@
             </w:pPr>
           </w:p>
         </w:tc>
-        <w:bookmarkStart w:id="35" w:name="_GoBack"/>
-        <w:bookmarkEnd w:id="35"/>
       </w:tr>
     </w:tbl>
     <w:p>
@@ -7757,9 +7757,9 @@
         </w:rPr>
         <w:t xml:space="preserve">Batasan </w:t>
       </w:r>
-      <w:bookmarkEnd w:id="32"/>
       <w:bookmarkEnd w:id="33"/>
       <w:bookmarkEnd w:id="34"/>
+      <w:bookmarkEnd w:id="35"/>
       <w:r>
         <w:rPr>
           <w:rFonts w:ascii="Times New Roman" w:hAnsi="Times New Roman"/>
@@ -9453,7 +9453,7 @@
           <v:shape id="_x0000_s1027" type="#_x0000_t75" style="position:absolute;left:0;text-align:left;margin-left:58.8pt;margin-top:21.55pt;width:338.8pt;height:209.65pt;z-index:251661312;mso-position-horizontal-relative:text;mso-position-vertical-relative:text">
             <v:imagedata r:id="rId10" o:title=""/>
           </v:shape>
-          <o:OLEObject Type="Embed" ProgID="Visio.Drawing.15" ShapeID="_x0000_s1027" DrawAspect="Content" ObjectID="_1635747768" r:id="rId11"/>
+          <o:OLEObject Type="Embed" ProgID="Visio.Drawing.15" ShapeID="_x0000_s1027" DrawAspect="Content" ObjectID="_1636456713" r:id="rId11"/>
         </w:object>
       </w:r>
       <w:r>
@@ -16740,7 +16740,7 @@
           <v:shape id="_x0000_s1028" type="#_x0000_t75" style="position:absolute;left:0;text-align:left;margin-left:61.2pt;margin-top:31.2pt;width:420.6pt;height:379.95pt;z-index:251663360;mso-position-horizontal-relative:text;mso-position-vertical-relative:text">
             <v:imagedata r:id="rId12" o:title=""/>
           </v:shape>
-          <o:OLEObject Type="Embed" ProgID="Visio.Drawing.15" ShapeID="_x0000_s1028" DrawAspect="Content" ObjectID="_1635747769" r:id="rId13"/>
+          <o:OLEObject Type="Embed" ProgID="Visio.Drawing.15" ShapeID="_x0000_s1028" DrawAspect="Content" ObjectID="_1636456714" r:id="rId13"/>
         </w:object>
       </w:r>
       <w:r>
@@ -19196,7 +19196,7 @@
 </file>
 
 <file path=word/endnotes.xml><?xml version="1.0" encoding="utf-8"?>
-<w:endnotes xmlns:wpc="http://schemas.microsoft.com/office/word/2010/wordprocessingCanvas" xmlns:cx="http://schemas.microsoft.com/office/drawing/2014/chartex" xmlns:cx1="http://schemas.microsoft.com/office/drawing/2015/9/8/chartex" xmlns:cx2="http://schemas.microsoft.com/office/drawing/2015/10/21/chartex" xmlns:cx3="http://schemas.microsoft.com/office/drawing/2016/5/9/chartex" xmlns:cx4="http://schemas.microsoft.com/office/drawing/2016/5/10/chartex" xmlns:cx5="http://schemas.microsoft.com/office/drawing/2016/5/11/chartex" xmlns:cx6="http://schemas.microsoft.com/office/drawing/2016/5/12/chartex" xmlns:cx7="http://schemas.microsoft.com/office/drawing/2016/5/13/chartex" xmlns:cx8="http://schemas.microsoft.com/office/drawing/2016/5/14/chartex" xmlns:mc="http://schemas.openxmlformats.org/markup-compatibility/2006" xmlns:aink="http://schemas.microsoft.com/office/drawing/2016/ink" xmlns:am3d="http://schemas.microsoft.com/office/drawing/2017/model3d" xmlns:o="urn:schemas-microsoft-com:office:office" xmlns:r="http://schemas.openxmlformats.org/officeDocument/2006/relationships" xmlns:m="http://schemas.openxmlformats.org/officeDocument/2006/math" xmlns:v="urn:schemas-microsoft-com:vml" xmlns:wp14="http://schemas.microsoft.com/office/word/2010/wordprocessingDrawing" xmlns:wp="http://schemas.openxmlformats.org/drawingml/2006/wordprocessingDrawing" xmlns:w10="urn:schemas-microsoft-com:office:word" xmlns:w="http://schemas.openxmlformats.org/wordprocessingml/2006/main" xmlns:w14="http://schemas.microsoft.com/office/word/2010/wordml" xmlns:w15="http://schemas.microsoft.com/office/word/2012/wordml" xmlns:w16cid="http://schemas.microsoft.com/office/word/2016/wordml/cid" xmlns:w16se="http://schemas.microsoft.com/office/word/2015/wordml/symex" xmlns:wpg="http://schemas.microsoft.com/office/word/2010/wordprocessingGroup" xmlns:wpi="http://schemas.microsoft.com/office/word/2010/wordprocessingInk" xmlns:wne="http://schemas.microsoft.com/office/word/2006/wordml" xmlns:wps="http://schemas.microsoft.com/office/word/2010/wordprocessingShape" mc:Ignorable="w14 w15 w16se w16cid wp14">
+<w:endnotes xmlns:wpc="http://schemas.microsoft.com/office/word/2010/wordprocessingCanvas" xmlns:cx="http://schemas.microsoft.com/office/drawing/2014/chartex" xmlns:cx1="http://schemas.microsoft.com/office/drawing/2015/9/8/chartex" xmlns:cx2="http://schemas.microsoft.com/office/drawing/2015/10/21/chartex" xmlns:cx3="http://schemas.microsoft.com/office/drawing/2016/5/9/chartex" xmlns:cx4="http://schemas.microsoft.com/office/drawing/2016/5/10/chartex" xmlns:cx5="http://schemas.microsoft.com/office/drawing/2016/5/11/chartex" xmlns:cx6="http://schemas.microsoft.com/office/drawing/2016/5/12/chartex" xmlns:cx7="http://schemas.microsoft.com/office/drawing/2016/5/13/chartex" xmlns:cx8="http://schemas.microsoft.com/office/drawing/2016/5/14/chartex" xmlns:mc="http://schemas.openxmlformats.org/markup-compatibility/2006" xmlns:aink="http://schemas.microsoft.com/office/drawing/2016/ink" xmlns:am3d="http://schemas.microsoft.com/office/drawing/2017/model3d" xmlns:o="urn:schemas-microsoft-com:office:office" xmlns:r="http://schemas.openxmlformats.org/officeDocument/2006/relationships" xmlns:m="http://schemas.openxmlformats.org/officeDocument/2006/math" xmlns:v="urn:schemas-microsoft-com:vml" xmlns:wp14="http://schemas.microsoft.com/office/word/2010/wordprocessingDrawing" xmlns:wp="http://schemas.openxmlformats.org/drawingml/2006/wordprocessingDrawing" xmlns:w10="urn:schemas-microsoft-com:office:word" xmlns:w="http://schemas.openxmlformats.org/wordprocessingml/2006/main" xmlns:w14="http://schemas.microsoft.com/office/word/2010/wordml" xmlns:w15="http://schemas.microsoft.com/office/word/2012/wordml" xmlns:w16cex="http://schemas.microsoft.com/office/word/2018/wordml/cex" xmlns:w16cid="http://schemas.microsoft.com/office/word/2016/wordml/cid" xmlns:w16="http://schemas.microsoft.com/office/word/2018/wordml" xmlns:w16se="http://schemas.microsoft.com/office/word/2015/wordml/symex" xmlns:wpg="http://schemas.microsoft.com/office/word/2010/wordprocessingGroup" xmlns:wpi="http://schemas.microsoft.com/office/word/2010/wordprocessingInk" xmlns:wne="http://schemas.microsoft.com/office/word/2006/wordml" xmlns:wps="http://schemas.microsoft.com/office/word/2010/wordprocessingShape" mc:Ignorable="w14 w15 w16se w16cid w16 w16cex wp14">
   <w:endnote w:type="separator" w:id="-1">
     <w:p>
       <w:pPr>
@@ -19221,7 +19221,7 @@
 </file>
 
 <file path=word/footer1.xml><?xml version="1.0" encoding="utf-8"?>
-<w:ftr xmlns:wpc="http://schemas.microsoft.com/office/word/2010/wordprocessingCanvas" xmlns:cx="http://schemas.microsoft.com/office/drawing/2014/chartex" xmlns:cx1="http://schemas.microsoft.com/office/drawing/2015/9/8/chartex" xmlns:cx2="http://schemas.microsoft.com/office/drawing/2015/10/21/chartex" xmlns:cx3="http://schemas.microsoft.com/office/drawing/2016/5/9/chartex" xmlns:cx4="http://schemas.microsoft.com/office/drawing/2016/5/10/chartex" xmlns:cx5="http://schemas.microsoft.com/office/drawing/2016/5/11/chartex" xmlns:cx6="http://schemas.microsoft.com/office/drawing/2016/5/12/chartex" xmlns:cx7="http://schemas.microsoft.com/office/drawing/2016/5/13/chartex" xmlns:cx8="http://schemas.microsoft.com/office/drawing/2016/5/14/chartex" xmlns:mc="http://schemas.openxmlformats.org/markup-compatibility/2006" xmlns:aink="http://schemas.microsoft.com/office/drawing/2016/ink" xmlns:am3d="http://schemas.microsoft.com/office/drawing/2017/model3d" xmlns:o="urn:schemas-microsoft-com:office:office" xmlns:r="http://schemas.openxmlformats.org/officeDocument/2006/relationships" xmlns:m="http://schemas.openxmlformats.org/officeDocument/2006/math" xmlns:v="urn:schemas-microsoft-com:vml" xmlns:wp14="http://schemas.microsoft.com/office/word/2010/wordprocessingDrawing" xmlns:wp="http://schemas.openxmlformats.org/drawingml/2006/wordprocessingDrawing" xmlns:w10="urn:schemas-microsoft-com:office:word" xmlns:w="http://schemas.openxmlformats.org/wordprocessingml/2006/main" xmlns:w14="http://schemas.microsoft.com/office/word/2010/wordml" xmlns:w15="http://schemas.microsoft.com/office/word/2012/wordml" xmlns:w16cid="http://schemas.microsoft.com/office/word/2016/wordml/cid" xmlns:w16se="http://schemas.microsoft.com/office/word/2015/wordml/symex" xmlns:wpg="http://schemas.microsoft.com/office/word/2010/wordprocessingGroup" xmlns:wpi="http://schemas.microsoft.com/office/word/2010/wordprocessingInk" xmlns:wne="http://schemas.microsoft.com/office/word/2006/wordml" xmlns:wps="http://schemas.microsoft.com/office/word/2010/wordprocessingShape" mc:Ignorable="w14 w15 w16se w16cid wp14">
+<w:ftr xmlns:wpc="http://schemas.microsoft.com/office/word/2010/wordprocessingCanvas" xmlns:cx="http://schemas.microsoft.com/office/drawing/2014/chartex" xmlns:cx1="http://schemas.microsoft.com/office/drawing/2015/9/8/chartex" xmlns:cx2="http://schemas.microsoft.com/office/drawing/2015/10/21/chartex" xmlns:cx3="http://schemas.microsoft.com/office/drawing/2016/5/9/chartex" xmlns:cx4="http://schemas.microsoft.com/office/drawing/2016/5/10/chartex" xmlns:cx5="http://schemas.microsoft.com/office/drawing/2016/5/11/chartex" xmlns:cx6="http://schemas.microsoft.com/office/drawing/2016/5/12/chartex" xmlns:cx7="http://schemas.microsoft.com/office/drawing/2016/5/13/chartex" xmlns:cx8="http://schemas.microsoft.com/office/drawing/2016/5/14/chartex" xmlns:mc="http://schemas.openxmlformats.org/markup-compatibility/2006" xmlns:aink="http://schemas.microsoft.com/office/drawing/2016/ink" xmlns:am3d="http://schemas.microsoft.com/office/drawing/2017/model3d" xmlns:o="urn:schemas-microsoft-com:office:office" xmlns:r="http://schemas.openxmlformats.org/officeDocument/2006/relationships" xmlns:m="http://schemas.openxmlformats.org/officeDocument/2006/math" xmlns:v="urn:schemas-microsoft-com:vml" xmlns:wp14="http://schemas.microsoft.com/office/word/2010/wordprocessingDrawing" xmlns:wp="http://schemas.openxmlformats.org/drawingml/2006/wordprocessingDrawing" xmlns:w10="urn:schemas-microsoft-com:office:word" xmlns:w="http://schemas.openxmlformats.org/wordprocessingml/2006/main" xmlns:w14="http://schemas.microsoft.com/office/word/2010/wordml" xmlns:w15="http://schemas.microsoft.com/office/word/2012/wordml" xmlns:w16cex="http://schemas.microsoft.com/office/word/2018/wordml/cex" xmlns:w16cid="http://schemas.microsoft.com/office/word/2016/wordml/cid" xmlns:w16="http://schemas.microsoft.com/office/word/2018/wordml" xmlns:w16se="http://schemas.microsoft.com/office/word/2015/wordml/symex" xmlns:wpg="http://schemas.microsoft.com/office/word/2010/wordprocessingGroup" xmlns:wpi="http://schemas.microsoft.com/office/word/2010/wordprocessingInk" xmlns:wne="http://schemas.microsoft.com/office/word/2006/wordml" xmlns:wps="http://schemas.microsoft.com/office/word/2010/wordprocessingShape" mc:Ignorable="w14 w15 w16se w16cid w16 w16cex wp14">
   <w:tbl>
     <w:tblPr>
       <w:tblW w:w="0" w:type="auto"/>
@@ -19619,7 +19619,7 @@
 </file>
 
 <file path=word/footnotes.xml><?xml version="1.0" encoding="utf-8"?>
-<w:footnotes xmlns:wpc="http://schemas.microsoft.com/office/word/2010/wordprocessingCanvas" xmlns:cx="http://schemas.microsoft.com/office/drawing/2014/chartex" xmlns:cx1="http://schemas.microsoft.com/office/drawing/2015/9/8/chartex" xmlns:cx2="http://schemas.microsoft.com/office/drawing/2015/10/21/chartex" xmlns:cx3="http://schemas.microsoft.com/office/drawing/2016/5/9/chartex" xmlns:cx4="http://schemas.microsoft.com/office/drawing/2016/5/10/chartex" xmlns:cx5="http://schemas.microsoft.com/office/drawing/2016/5/11/chartex" xmlns:cx6="http://schemas.microsoft.com/office/drawing/2016/5/12/chartex" xmlns:cx7="http://schemas.microsoft.com/office/drawing/2016/5/13/chartex" xmlns:cx8="http://schemas.microsoft.com/office/drawing/2016/5/14/chartex" xmlns:mc="http://schemas.openxmlformats.org/markup-compatibility/2006" xmlns:aink="http://schemas.microsoft.com/office/drawing/2016/ink" xmlns:am3d="http://schemas.microsoft.com/office/drawing/2017/model3d" xmlns:o="urn:schemas-microsoft-com:office:office" xmlns:r="http://schemas.openxmlformats.org/officeDocument/2006/relationships" xmlns:m="http://schemas.openxmlformats.org/officeDocument/2006/math" xmlns:v="urn:schemas-microsoft-com:vml" xmlns:wp14="http://schemas.microsoft.com/office/word/2010/wordprocessingDrawing" xmlns:wp="http://schemas.openxmlformats.org/drawingml/2006/wordprocessingDrawing" xmlns:w10="urn:schemas-microsoft-com:office:word" xmlns:w="http://schemas.openxmlformats.org/wordprocessingml/2006/main" xmlns:w14="http://schemas.microsoft.com/office/word/2010/wordml" xmlns:w15="http://schemas.microsoft.com/office/word/2012/wordml" xmlns:w16cid="http://schemas.microsoft.com/office/word/2016/wordml/cid" xmlns:w16se="http://schemas.microsoft.com/office/word/2015/wordml/symex" xmlns:wpg="http://schemas.microsoft.com/office/word/2010/wordprocessingGroup" xmlns:wpi="http://schemas.microsoft.com/office/word/2010/wordprocessingInk" xmlns:wne="http://schemas.microsoft.com/office/word/2006/wordml" xmlns:wps="http://schemas.microsoft.com/office/word/2010/wordprocessingShape" mc:Ignorable="w14 w15 w16se w16cid wp14">
+<w:footnotes xmlns:wpc="http://schemas.microsoft.com/office/word/2010/wordprocessingCanvas" xmlns:cx="http://schemas.microsoft.com/office/drawing/2014/chartex" xmlns:cx1="http://schemas.microsoft.com/office/drawing/2015/9/8/chartex" xmlns:cx2="http://schemas.microsoft.com/office/drawing/2015/10/21/chartex" xmlns:cx3="http://schemas.microsoft.com/office/drawing/2016/5/9/chartex" xmlns:cx4="http://schemas.microsoft.com/office/drawing/2016/5/10/chartex" xmlns:cx5="http://schemas.microsoft.com/office/drawing/2016/5/11/chartex" xmlns:cx6="http://schemas.microsoft.com/office/drawing/2016/5/12/chartex" xmlns:cx7="http://schemas.microsoft.com/office/drawing/2016/5/13/chartex" xmlns:cx8="http://schemas.microsoft.com/office/drawing/2016/5/14/chartex" xmlns:mc="http://schemas.openxmlformats.org/markup-compatibility/2006" xmlns:aink="http://schemas.microsoft.com/office/drawing/2016/ink" xmlns:am3d="http://schemas.microsoft.com/office/drawing/2017/model3d" xmlns:o="urn:schemas-microsoft-com:office:office" xmlns:r="http://schemas.openxmlformats.org/officeDocument/2006/relationships" xmlns:m="http://schemas.openxmlformats.org/officeDocument/2006/math" xmlns:v="urn:schemas-microsoft-com:vml" xmlns:wp14="http://schemas.microsoft.com/office/word/2010/wordprocessingDrawing" xmlns:wp="http://schemas.openxmlformats.org/drawingml/2006/wordprocessingDrawing" xmlns:w10="urn:schemas-microsoft-com:office:word" xmlns:w="http://schemas.openxmlformats.org/wordprocessingml/2006/main" xmlns:w14="http://schemas.microsoft.com/office/word/2010/wordml" xmlns:w15="http://schemas.microsoft.com/office/word/2012/wordml" xmlns:w16cex="http://schemas.microsoft.com/office/word/2018/wordml/cex" xmlns:w16cid="http://schemas.microsoft.com/office/word/2016/wordml/cid" xmlns:w16="http://schemas.microsoft.com/office/word/2018/wordml" xmlns:w16se="http://schemas.microsoft.com/office/word/2015/wordml/symex" xmlns:wpg="http://schemas.microsoft.com/office/word/2010/wordprocessingGroup" xmlns:wpi="http://schemas.microsoft.com/office/word/2010/wordprocessingInk" xmlns:wne="http://schemas.microsoft.com/office/word/2006/wordml" xmlns:wps="http://schemas.microsoft.com/office/word/2010/wordprocessingShape" mc:Ignorable="w14 w15 w16se w16cid w16 w16cex wp14">
   <w:footnote w:type="separator" w:id="-1">
     <w:p>
       <w:pPr>
@@ -19644,7 +19644,7 @@
 </file>
 
 <file path=word/header1.xml><?xml version="1.0" encoding="utf-8"?>
-<w:hdr xmlns:wpc="http://schemas.microsoft.com/office/word/2010/wordprocessingCanvas" xmlns:cx="http://schemas.microsoft.com/office/drawing/2014/chartex" xmlns:cx1="http://schemas.microsoft.com/office/drawing/2015/9/8/chartex" xmlns:cx2="http://schemas.microsoft.com/office/drawing/2015/10/21/chartex" xmlns:cx3="http://schemas.microsoft.com/office/drawing/2016/5/9/chartex" xmlns:cx4="http://schemas.microsoft.com/office/drawing/2016/5/10/chartex" xmlns:cx5="http://schemas.microsoft.com/office/drawing/2016/5/11/chartex" xmlns:cx6="http://schemas.microsoft.com/office/drawing/2016/5/12/chartex" xmlns:cx7="http://schemas.microsoft.com/office/drawing/2016/5/13/chartex" xmlns:cx8="http://schemas.microsoft.com/office/drawing/2016/5/14/chartex" xmlns:mc="http://schemas.openxmlformats.org/markup-compatibility/2006" xmlns:aink="http://schemas.microsoft.com/office/drawing/2016/ink" xmlns:am3d="http://schemas.microsoft.com/office/drawing/2017/model3d" xmlns:o="urn:schemas-microsoft-com:office:office" xmlns:r="http://schemas.openxmlformats.org/officeDocument/2006/relationships" xmlns:m="http://schemas.openxmlformats.org/officeDocument/2006/math" xmlns:v="urn:schemas-microsoft-com:vml" xmlns:wp14="http://schemas.microsoft.com/office/word/2010/wordprocessingDrawing" xmlns:wp="http://schemas.openxmlformats.org/drawingml/2006/wordprocessingDrawing" xmlns:w10="urn:schemas-microsoft-com:office:word" xmlns:w="http://schemas.openxmlformats.org/wordprocessingml/2006/main" xmlns:w14="http://schemas.microsoft.com/office/word/2010/wordml" xmlns:w15="http://schemas.microsoft.com/office/word/2012/wordml" xmlns:w16cid="http://schemas.microsoft.com/office/word/2016/wordml/cid" xmlns:w16se="http://schemas.microsoft.com/office/word/2015/wordml/symex" xmlns:wpg="http://schemas.microsoft.com/office/word/2010/wordprocessingGroup" xmlns:wpi="http://schemas.microsoft.com/office/word/2010/wordprocessingInk" xmlns:wne="http://schemas.microsoft.com/office/word/2006/wordml" xmlns:wps="http://schemas.microsoft.com/office/word/2010/wordprocessingShape" mc:Ignorable="w14 w15 w16se w16cid wp14">
+<w:hdr xmlns:wpc="http://schemas.microsoft.com/office/word/2010/wordprocessingCanvas" xmlns:cx="http://schemas.microsoft.com/office/drawing/2014/chartex" xmlns:cx1="http://schemas.microsoft.com/office/drawing/2015/9/8/chartex" xmlns:cx2="http://schemas.microsoft.com/office/drawing/2015/10/21/chartex" xmlns:cx3="http://schemas.microsoft.com/office/drawing/2016/5/9/chartex" xmlns:cx4="http://schemas.microsoft.com/office/drawing/2016/5/10/chartex" xmlns:cx5="http://schemas.microsoft.com/office/drawing/2016/5/11/chartex" xmlns:cx6="http://schemas.microsoft.com/office/drawing/2016/5/12/chartex" xmlns:cx7="http://schemas.microsoft.com/office/drawing/2016/5/13/chartex" xmlns:cx8="http://schemas.microsoft.com/office/drawing/2016/5/14/chartex" xmlns:mc="http://schemas.openxmlformats.org/markup-compatibility/2006" xmlns:aink="http://schemas.microsoft.com/office/drawing/2016/ink" xmlns:am3d="http://schemas.microsoft.com/office/drawing/2017/model3d" xmlns:o="urn:schemas-microsoft-com:office:office" xmlns:r="http://schemas.openxmlformats.org/officeDocument/2006/relationships" xmlns:m="http://schemas.openxmlformats.org/officeDocument/2006/math" xmlns:v="urn:schemas-microsoft-com:vml" xmlns:wp14="http://schemas.microsoft.com/office/word/2010/wordprocessingDrawing" xmlns:wp="http://schemas.openxmlformats.org/drawingml/2006/wordprocessingDrawing" xmlns:w10="urn:schemas-microsoft-com:office:word" xmlns:w="http://schemas.openxmlformats.org/wordprocessingml/2006/main" xmlns:w14="http://schemas.microsoft.com/office/word/2010/wordml" xmlns:w15="http://schemas.microsoft.com/office/word/2012/wordml" xmlns:w16cex="http://schemas.microsoft.com/office/word/2018/wordml/cex" xmlns:w16cid="http://schemas.microsoft.com/office/word/2016/wordml/cid" xmlns:w16="http://schemas.microsoft.com/office/word/2018/wordml" xmlns:w16se="http://schemas.microsoft.com/office/word/2015/wordml/symex" xmlns:wpg="http://schemas.microsoft.com/office/word/2010/wordprocessingGroup" xmlns:wpi="http://schemas.microsoft.com/office/word/2010/wordprocessingInk" xmlns:wne="http://schemas.microsoft.com/office/word/2006/wordml" xmlns:wps="http://schemas.microsoft.com/office/word/2010/wordprocessingShape" mc:Ignorable="w14 w15 w16se w16cid w16 w16cex wp14">
   <w:p>
     <w:pPr>
       <w:pStyle w:val="Header"/>
@@ -19654,7 +19654,7 @@
 </file>
 
 <file path=word/numbering.xml><?xml version="1.0" encoding="utf-8"?>
-<w:numbering xmlns:wpc="http://schemas.microsoft.com/office/word/2010/wordprocessingCanvas" xmlns:cx="http://schemas.microsoft.com/office/drawing/2014/chartex" xmlns:cx1="http://schemas.microsoft.com/office/drawing/2015/9/8/chartex" xmlns:cx2="http://schemas.microsoft.com/office/drawing/2015/10/21/chartex" xmlns:cx3="http://schemas.microsoft.com/office/drawing/2016/5/9/chartex" xmlns:cx4="http://schemas.microsoft.com/office/drawing/2016/5/10/chartex" xmlns:cx5="http://schemas.microsoft.com/office/drawing/2016/5/11/chartex" xmlns:cx6="http://schemas.microsoft.com/office/drawing/2016/5/12/chartex" xmlns:cx7="http://schemas.microsoft.com/office/drawing/2016/5/13/chartex" xmlns:cx8="http://schemas.microsoft.com/office/drawing/2016/5/14/chartex" xmlns:mc="http://schemas.openxmlformats.org/markup-compatibility/2006" xmlns:aink="http://schemas.microsoft.com/office/drawing/2016/ink" xmlns:am3d="http://schemas.microsoft.com/office/drawing/2017/model3d" xmlns:o="urn:schemas-microsoft-com:office:office" xmlns:r="http://schemas.openxmlformats.org/officeDocument/2006/relationships" xmlns:m="http://schemas.openxmlformats.org/officeDocument/2006/math" xmlns:v="urn:schemas-microsoft-com:vml" xmlns:wp14="http://schemas.microsoft.com/office/word/2010/wordprocessingDrawing" xmlns:wp="http://schemas.openxmlformats.org/drawingml/2006/wordprocessingDrawing" xmlns:w10="urn:schemas-microsoft-com:office:word" xmlns:w="http://schemas.openxmlformats.org/wordprocessingml/2006/main" xmlns:w14="http://schemas.microsoft.com/office/word/2010/wordml" xmlns:w15="http://schemas.microsoft.com/office/word/2012/wordml" xmlns:w16cid="http://schemas.microsoft.com/office/word/2016/wordml/cid" xmlns:w16se="http://schemas.microsoft.com/office/word/2015/wordml/symex" xmlns:wpg="http://schemas.microsoft.com/office/word/2010/wordprocessingGroup" xmlns:wpi="http://schemas.microsoft.com/office/word/2010/wordprocessingInk" xmlns:wne="http://schemas.microsoft.com/office/word/2006/wordml" xmlns:wps="http://schemas.microsoft.com/office/word/2010/wordprocessingShape" mc:Ignorable="w14 w15 w16se w16cid wp14">
+<w:numbering xmlns:wpc="http://schemas.microsoft.com/office/word/2010/wordprocessingCanvas" xmlns:cx="http://schemas.microsoft.com/office/drawing/2014/chartex" xmlns:cx1="http://schemas.microsoft.com/office/drawing/2015/9/8/chartex" xmlns:cx2="http://schemas.microsoft.com/office/drawing/2015/10/21/chartex" xmlns:cx3="http://schemas.microsoft.com/office/drawing/2016/5/9/chartex" xmlns:cx4="http://schemas.microsoft.com/office/drawing/2016/5/10/chartex" xmlns:cx5="http://schemas.microsoft.com/office/drawing/2016/5/11/chartex" xmlns:cx6="http://schemas.microsoft.com/office/drawing/2016/5/12/chartex" xmlns:cx7="http://schemas.microsoft.com/office/drawing/2016/5/13/chartex" xmlns:cx8="http://schemas.microsoft.com/office/drawing/2016/5/14/chartex" xmlns:mc="http://schemas.openxmlformats.org/markup-compatibility/2006" xmlns:aink="http://schemas.microsoft.com/office/drawing/2016/ink" xmlns:am3d="http://schemas.microsoft.com/office/drawing/2017/model3d" xmlns:o="urn:schemas-microsoft-com:office:office" xmlns:r="http://schemas.openxmlformats.org/officeDocument/2006/relationships" xmlns:m="http://schemas.openxmlformats.org/officeDocument/2006/math" xmlns:v="urn:schemas-microsoft-com:vml" xmlns:wp14="http://schemas.microsoft.com/office/word/2010/wordprocessingDrawing" xmlns:wp="http://schemas.openxmlformats.org/drawingml/2006/wordprocessingDrawing" xmlns:w10="urn:schemas-microsoft-com:office:word" xmlns:w="http://schemas.openxmlformats.org/wordprocessingml/2006/main" xmlns:w14="http://schemas.microsoft.com/office/word/2010/wordml" xmlns:w15="http://schemas.microsoft.com/office/word/2012/wordml" xmlns:w16cex="http://schemas.microsoft.com/office/word/2018/wordml/cex" xmlns:w16cid="http://schemas.microsoft.com/office/word/2016/wordml/cid" xmlns:w16="http://schemas.microsoft.com/office/word/2018/wordml" xmlns:w16se="http://schemas.microsoft.com/office/word/2015/wordml/symex" xmlns:wpg="http://schemas.microsoft.com/office/word/2010/wordprocessingGroup" xmlns:wpi="http://schemas.microsoft.com/office/word/2010/wordprocessingInk" xmlns:wne="http://schemas.microsoft.com/office/word/2006/wordml" xmlns:wps="http://schemas.microsoft.com/office/word/2010/wordprocessingShape" mc:Ignorable="w14 w15 w16se w16cid w16 w16cex wp14">
   <w:abstractNum w:abstractNumId="0" w15:restartNumberingAfterBreak="0">
     <w:nsid w:val="FFFFFFFB"/>
     <w:multiLevelType w:val="multilevel"/>
@@ -21938,7 +21938,7 @@
 </file>
 
 <file path=word/styles.xml><?xml version="1.0" encoding="utf-8"?>
-<w:styles xmlns:mc="http://schemas.openxmlformats.org/markup-compatibility/2006" xmlns:r="http://schemas.openxmlformats.org/officeDocument/2006/relationships" xmlns:w="http://schemas.openxmlformats.org/wordprocessingml/2006/main" xmlns:w14="http://schemas.microsoft.com/office/word/2010/wordml" xmlns:w15="http://schemas.microsoft.com/office/word/2012/wordml" xmlns:w16cid="http://schemas.microsoft.com/office/word/2016/wordml/cid" xmlns:w16se="http://schemas.microsoft.com/office/word/2015/wordml/symex" mc:Ignorable="w14 w15 w16se w16cid">
+<w:styles xmlns:mc="http://schemas.openxmlformats.org/markup-compatibility/2006" xmlns:r="http://schemas.openxmlformats.org/officeDocument/2006/relationships" xmlns:w="http://schemas.openxmlformats.org/wordprocessingml/2006/main" xmlns:w14="http://schemas.microsoft.com/office/word/2010/wordml" xmlns:w15="http://schemas.microsoft.com/office/word/2012/wordml" xmlns:w16cex="http://schemas.microsoft.com/office/word/2018/wordml/cex" xmlns:w16cid="http://schemas.microsoft.com/office/word/2016/wordml/cid" xmlns:w16="http://schemas.microsoft.com/office/word/2018/wordml" xmlns:w16se="http://schemas.microsoft.com/office/word/2015/wordml/symex" mc:Ignorable="w14 w15 w16se w16cid w16 w16cex">
   <w:docDefaults>
     <w:rPrDefault>
       <w:rPr>
@@ -23407,7 +23407,7 @@
 </file>
 
 <file path=customXml/itemProps1.xml><?xml version="1.0" encoding="utf-8"?>
-<ds:datastoreItem xmlns:ds="http://schemas.openxmlformats.org/officeDocument/2006/customXml" ds:itemID="{E26A41B8-D565-43FF-B96D-0682DD2DAB4A}">
+<ds:datastoreItem xmlns:ds="http://schemas.openxmlformats.org/officeDocument/2006/customXml" ds:itemID="{4CC433EA-0A10-469D-9E27-651940D7C390}">
   <ds:schemaRefs>
     <ds:schemaRef ds:uri="http://schemas.openxmlformats.org/officeDocument/2006/bibliography"/>
   </ds:schemaRefs>

</xml_diff>